<commit_message>
Report and some stuff
</commit_message>
<xml_diff>
--- a/Report.docx
+++ b/Report.docx
@@ -38,21 +38,51 @@
         <w:rPr>
           <w:lang w:val="en-US"/>
         </w:rPr>
-        <w:t xml:space="preserve">In this project our </w:t>
+        <w:t>In this project our grou</w:t>
+      </w:r>
+      <w:r>
+        <w:rPr>
+          <w:lang w:val="en-US"/>
+        </w:rPr>
+        <w:t>p</w:t>
+      </w:r>
+      <w:r>
+        <w:rPr>
+          <w:lang w:val="en-US"/>
+        </w:rPr>
+        <w:t xml:space="preserve"> has made a series of programs to find the optimal way for a household to schedule their </w:t>
       </w:r>
       <w:proofErr w:type="spellStart"/>
       <w:r>
         <w:rPr>
           <w:lang w:val="en-US"/>
         </w:rPr>
-        <w:t>grou</w:t>
+        <w:t>shiftable</w:t>
       </w:r>
       <w:proofErr w:type="spellEnd"/>
       <w:r>
         <w:rPr>
           <w:lang w:val="en-US"/>
         </w:rPr>
-        <w:t xml:space="preserve"> has made a series of programs to find the optimal way for a household to schedule their </w:t>
+        <w:t xml:space="preserve"> electrical appliances</w:t>
+      </w:r>
+      <w:r>
+        <w:rPr>
+          <w:lang w:val="en-US"/>
+        </w:rPr>
+        <w:t>.</w:t>
+      </w:r>
+      <w:r>
+        <w:rPr>
+          <w:lang w:val="en-US"/>
+        </w:rPr>
+        <w:t xml:space="preserve"> </w:t>
+      </w:r>
+      <w:r>
+        <w:rPr>
+          <w:lang w:val="en-US"/>
+        </w:rPr>
+        <w:t xml:space="preserve">A </w:t>
       </w:r>
       <w:proofErr w:type="spellStart"/>
       <w:r>
@@ -66,13 +96,33 @@
         <w:rPr>
           <w:lang w:val="en-US"/>
         </w:rPr>
-        <w:t xml:space="preserve"> electrical appliances</w:t>
-      </w:r>
-      <w:r>
-        <w:rPr>
-          <w:lang w:val="en-US"/>
-        </w:rPr>
-        <w:t>.</w:t>
+        <w:t xml:space="preserve"> appliance is defined as an electrical appliance </w:t>
+      </w:r>
+      <w:proofErr w:type="spellStart"/>
+      <w:r>
+        <w:rPr>
+          <w:lang w:val="en-US"/>
+        </w:rPr>
+        <w:t>thatisn</w:t>
+      </w:r>
+      <w:r>
+        <w:rPr>
+          <w:lang w:val="en-US"/>
+        </w:rPr>
+        <w:t>’</w:t>
+      </w:r>
+      <w:r>
+        <w:rPr>
+          <w:lang w:val="en-US"/>
+        </w:rPr>
+        <w:t>t</w:t>
+      </w:r>
+      <w:proofErr w:type="spellEnd"/>
+      <w:r>
+        <w:rPr>
+          <w:lang w:val="en-US"/>
+        </w:rPr>
+        <w:t xml:space="preserve"> required to be switched on at specific points of the day. Such as charging of an electrical vehicle, a water heater or a laundry machine.</w:t>
       </w:r>
       <w:r>
         <w:rPr>
@@ -80,11 +130,24 @@
         </w:rPr>
         <w:t xml:space="preserve"> </w:t>
       </w:r>
-      <w:r>
-        <w:rPr>
-          <w:lang w:val="en-US"/>
-        </w:rPr>
-        <w:t xml:space="preserve">A </w:t>
+    </w:p>
+    <w:p>
+      <w:pPr>
+        <w:rPr>
+          <w:lang w:val="en-US"/>
+        </w:rPr>
+      </w:pPr>
+      <w:r>
+        <w:rPr>
+          <w:lang w:val="en-US"/>
+        </w:rPr>
+        <w:t>Conversely, a</w:t>
+      </w:r>
+      <w:r>
+        <w:rPr>
+          <w:lang w:val="en-US"/>
+        </w:rPr>
+        <w:t xml:space="preserve"> non-</w:t>
       </w:r>
       <w:proofErr w:type="spellStart"/>
       <w:r>
@@ -98,34 +161,146 @@
         <w:rPr>
           <w:lang w:val="en-US"/>
         </w:rPr>
-        <w:t xml:space="preserve"> appliance is defined as an electrical appliance </w:t>
+        <w:t xml:space="preserve"> appliance</w:t>
+      </w:r>
+      <w:r>
+        <w:rPr>
+          <w:lang w:val="en-US"/>
+        </w:rPr>
+        <w:t xml:space="preserve"> means they cannot be rescheduled to another timeslot in the day. Like for instance the lights in a house needs to be on whenever people are home and it</w:t>
+      </w:r>
+      <w:r>
+        <w:rPr>
+          <w:lang w:val="en-US"/>
+        </w:rPr>
+        <w:t>’</w:t>
+      </w:r>
+      <w:r>
+        <w:rPr>
+          <w:lang w:val="en-US"/>
+        </w:rPr>
+        <w:t>s dark outside, or a refrigerator or freezer needs to be on all day. Each house has a limit to how much power the household can consume</w:t>
+      </w:r>
+      <w:r>
+        <w:rPr>
+          <w:lang w:val="en-US"/>
+        </w:rPr>
+        <w:t xml:space="preserve">, </w:t>
       </w:r>
       <w:proofErr w:type="spellStart"/>
       <w:r>
         <w:rPr>
           <w:lang w:val="en-US"/>
         </w:rPr>
-        <w:t>thatisn</w:t>
-      </w:r>
-      <w:r>
-        <w:rPr>
-          <w:lang w:val="en-US"/>
-        </w:rPr>
-        <w:t>’</w:t>
-      </w:r>
-      <w:r>
-        <w:rPr>
-          <w:lang w:val="en-US"/>
-        </w:rPr>
-        <w:t>t</w:t>
+        <w:t>wich</w:t>
       </w:r>
       <w:proofErr w:type="spellEnd"/>
       <w:r>
         <w:rPr>
           <w:lang w:val="en-US"/>
         </w:rPr>
-        <w:t xml:space="preserve"> required to be switched on at specific points of the day. Such as charging of an electrical vehicle, a water heater or a laundry machine.</w:t>
-      </w:r>
+        <w:t xml:space="preserve"> will be</w:t>
+      </w:r>
+      <w:r>
+        <w:rPr>
+          <w:lang w:val="en-US"/>
+        </w:rPr>
+        <w:t xml:space="preserve"> set by the main breaker switch.</w:t>
+      </w:r>
+    </w:p>
+    <w:p>
+      <w:pPr>
+        <w:rPr>
+          <w:lang w:val="en-US"/>
+        </w:rPr>
+      </w:pPr>
+    </w:p>
+    <w:p>
+      <w:pPr>
+        <w:rPr>
+          <w:lang w:val="en-US"/>
+        </w:rPr>
+      </w:pPr>
+      <w:r>
+        <w:rPr>
+          <w:lang w:val="en-US"/>
+        </w:rPr>
+        <w:t xml:space="preserve">Two different pricing schemes are considered </w:t>
+      </w:r>
+      <w:r>
+        <w:rPr>
+          <w:lang w:val="en-US"/>
+        </w:rPr>
+        <w:t>i</w:t>
+      </w:r>
+      <w:r>
+        <w:rPr>
+          <w:lang w:val="en-US"/>
+        </w:rPr>
+        <w:t>n this assignment. Time of Use pricing</w:t>
+      </w:r>
+      <w:r>
+        <w:rPr>
+          <w:lang w:val="en-US"/>
+        </w:rPr>
+        <w:t xml:space="preserve"> (</w:t>
+      </w:r>
+      <w:proofErr w:type="spellStart"/>
+      <w:r>
+        <w:rPr>
+          <w:lang w:val="en-US"/>
+        </w:rPr>
+        <w:t>ToU</w:t>
+      </w:r>
+      <w:proofErr w:type="spellEnd"/>
+      <w:r>
+        <w:rPr>
+          <w:lang w:val="en-US"/>
+        </w:rPr>
+        <w:t>), where we assume that the price is 0.50NOK/kWh in non-peak hours and 1.00NOK/kWh in peak hours, and Real Time Pricing (RTP), where the price in non-peak hours is a random number between 0.20 and 1.00 NOK/kWh for every hour, and in peak hours the price is a random number between 0.8 and 2 NOK/kWh.</w:t>
+      </w:r>
+    </w:p>
+    <w:p>
+      <w:pPr>
+        <w:rPr>
+          <w:lang w:val="en-US"/>
+        </w:rPr>
+      </w:pPr>
+      <w:r>
+        <w:rPr>
+          <w:lang w:val="en-US"/>
+        </w:rPr>
+        <w:t xml:space="preserve">The pricing scheme considered in all tasks is assumed to be set 24 hours in advance to make the assignment easier for ourselves. It is easier to assign timeslots for appliances when we know what the price will be at each hour </w:t>
+      </w:r>
+      <w:bookmarkStart w:id="0" w:name="_GoBack"/>
+      <w:bookmarkEnd w:id="0"/>
+      <w:r>
+        <w:rPr>
+          <w:lang w:val="en-US"/>
+        </w:rPr>
+        <w:t>of the day.</w:t>
+      </w:r>
+    </w:p>
+    <w:p>
+      <w:pPr>
+        <w:rPr>
+          <w:lang w:val="en-US"/>
+        </w:rPr>
+      </w:pPr>
+    </w:p>
+    <w:p>
+      <w:pPr>
+        <w:rPr>
+          <w:lang w:val="en-US"/>
+        </w:rPr>
+      </w:pPr>
+    </w:p>
+    <w:p>
+      <w:pPr>
+        <w:rPr>
+          <w:lang w:val="en-US"/>
+        </w:rPr>
+      </w:pPr>
     </w:p>
     <w:p>
       <w:pPr>
@@ -177,95 +352,71 @@
     </w:p>
     <w:p>
       <w:pPr>
-        <w:rPr>
-          <w:lang w:val="en-US"/>
-        </w:rPr>
-      </w:pPr>
-    </w:p>
-    <w:p>
-      <w:pPr>
-        <w:rPr>
-          <w:lang w:val="en-US"/>
-        </w:rPr>
-      </w:pPr>
-      <w:r>
-        <w:rPr>
-          <w:lang w:val="en-US"/>
-        </w:rPr>
-        <w:t>The code takes into consideration what appliances exist in the house that are non-</w:t>
-      </w:r>
-      <w:proofErr w:type="spellStart"/>
-      <w:r>
-        <w:rPr>
-          <w:lang w:val="en-US"/>
-        </w:rPr>
-        <w:t>shiftable</w:t>
-      </w:r>
-      <w:proofErr w:type="spellEnd"/>
-      <w:r>
-        <w:rPr>
-          <w:lang w:val="en-US"/>
-        </w:rPr>
-        <w:t xml:space="preserve">, </w:t>
-      </w:r>
-      <w:proofErr w:type="spellStart"/>
-      <w:r>
-        <w:rPr>
-          <w:lang w:val="en-US"/>
-        </w:rPr>
-        <w:t>wich</w:t>
-      </w:r>
-      <w:proofErr w:type="spellEnd"/>
-      <w:r>
-        <w:rPr>
-          <w:lang w:val="en-US"/>
-        </w:rPr>
-        <w:t xml:space="preserve"> means they cannot be rescheduled to another timeslot in the day. Like for instance the lights in a house needs to be on whenever people are home and it</w:t>
-      </w:r>
-      <w:r>
-        <w:rPr>
-          <w:lang w:val="en-US"/>
-        </w:rPr>
-        <w:t>’</w:t>
-      </w:r>
-      <w:r>
-        <w:rPr>
-          <w:lang w:val="en-US"/>
-        </w:rPr>
-        <w:t xml:space="preserve">s dark outside, or a refrigerator or freezer needs to be on all day. Each house has a limit to how much power the household </w:t>
-      </w:r>
-      <w:r>
-        <w:rPr>
-          <w:lang w:val="en-US"/>
-        </w:rPr>
-        <w:t xml:space="preserve">can consume </w:t>
-      </w:r>
-      <w:r>
-        <w:rPr>
-          <w:lang w:val="en-US"/>
-        </w:rPr>
-        <w:t>set by the main breaker switch.</w:t>
-      </w:r>
-    </w:p>
-    <w:p>
-      <w:pPr>
-        <w:rPr>
-          <w:lang w:val="en-US"/>
-        </w:rPr>
-      </w:pPr>
-    </w:p>
-    <w:p>
-      <w:pPr>
-        <w:rPr>
-          <w:lang w:val="en-US"/>
-        </w:rPr>
-      </w:pPr>
-      <w:r>
-        <w:rPr>
-          <w:lang w:val="en-US"/>
-        </w:rPr>
-        <w:t>The pricing scheme considered in all tasks is assumed to be set 24 hours in advance to make the assignment easier for ourselves. It is easier to assign timeslots for appliances when we know what the price will be at each hour of the day.</w:t>
-      </w:r>
+        <w:pStyle w:val="Listeavsnitt"/>
+        <w:numPr>
+          <w:ilvl w:val="0"/>
+          <w:numId w:val="2"/>
+        </w:numPr>
+        <w:rPr>
+          <w:lang w:val="en-US"/>
+        </w:rPr>
+      </w:pPr>
+      <w:r>
+        <w:rPr>
+          <w:lang w:val="en-US"/>
+        </w:rPr>
+        <w:t>Maximum energy drawn by each appliance each hour.</w:t>
+      </w:r>
+    </w:p>
+    <w:p>
+      <w:pPr>
+        <w:pStyle w:val="Listeavsnitt"/>
+        <w:numPr>
+          <w:ilvl w:val="0"/>
+          <w:numId w:val="2"/>
+        </w:numPr>
+        <w:rPr>
+          <w:lang w:val="en-US"/>
+        </w:rPr>
+      </w:pPr>
+      <w:r>
+        <w:rPr>
+          <w:lang w:val="en-US"/>
+        </w:rPr>
+        <w:t>Each appliance needs to use a certain amount of energy each day-</w:t>
+      </w:r>
+    </w:p>
+    <w:p>
+      <w:pPr>
+        <w:pStyle w:val="Listeavsnitt"/>
+        <w:numPr>
+          <w:ilvl w:val="0"/>
+          <w:numId w:val="2"/>
+        </w:numPr>
+        <w:rPr>
+          <w:lang w:val="en-US"/>
+        </w:rPr>
+      </w:pPr>
+      <w:r>
+        <w:rPr>
+          <w:lang w:val="en-US"/>
+        </w:rPr>
+        <w:t>Maximum total energy available to the household each hour.</w:t>
+      </w:r>
+    </w:p>
+    <w:p>
+      <w:pPr>
+        <w:rPr>
+          <w:lang w:val="en-US"/>
+        </w:rPr>
+      </w:pPr>
+    </w:p>
+    <w:p>
+      <w:pPr>
+        <w:rPr>
+          <w:lang w:val="en-US"/>
+        </w:rPr>
+      </w:pPr>
     </w:p>
     <w:p>
       <w:pPr>
@@ -297,8 +448,6 @@
         </w:rPr>
         <w:t>may not necessary be true.</w:t>
       </w:r>
-      <w:bookmarkStart w:id="0" w:name="_GoBack"/>
-      <w:bookmarkEnd w:id="0"/>
     </w:p>
     <w:sectPr>
       <w:pgSz w:w="12240" w:h="15840"/>
@@ -424,8 +573,123 @@
       </w:rPr>
     </w:lvl>
   </w:abstractNum>
+  <w:abstractNum w:abstractNumId="1" w15:restartNumberingAfterBreak="0">
+    <w:nsid w:val="5F4516DC"/>
+    <w:multiLevelType w:val="hybridMultilevel"/>
+    <w:tmpl w:val="9970F7A2"/>
+    <w:lvl w:ilvl="0" w:tplc="04140001">
+      <w:numFmt w:val="bullet"/>
+      <w:lvlText w:val=""/>
+      <w:lvlJc w:val="left"/>
+      <w:pPr>
+        <w:ind w:left="720" w:hanging="360"/>
+      </w:pPr>
+      <w:rPr>
+        <w:rFonts w:ascii="Symbol" w:eastAsia="Times New Roman" w:hAnsi="Symbol" w:cs="Times New Roman" w:hint="default"/>
+      </w:rPr>
+    </w:lvl>
+    <w:lvl w:ilvl="1" w:tplc="04140003" w:tentative="1">
+      <w:start w:val="1"/>
+      <w:numFmt w:val="bullet"/>
+      <w:lvlText w:val="o"/>
+      <w:lvlJc w:val="left"/>
+      <w:pPr>
+        <w:ind w:left="1440" w:hanging="360"/>
+      </w:pPr>
+      <w:rPr>
+        <w:rFonts w:ascii="Courier New" w:hAnsi="Courier New" w:cs="Courier New" w:hint="default"/>
+      </w:rPr>
+    </w:lvl>
+    <w:lvl w:ilvl="2" w:tplc="04140005" w:tentative="1">
+      <w:start w:val="1"/>
+      <w:numFmt w:val="bullet"/>
+      <w:lvlText w:val=""/>
+      <w:lvlJc w:val="left"/>
+      <w:pPr>
+        <w:ind w:left="2160" w:hanging="360"/>
+      </w:pPr>
+      <w:rPr>
+        <w:rFonts w:ascii="Wingdings" w:hAnsi="Wingdings" w:hint="default"/>
+      </w:rPr>
+    </w:lvl>
+    <w:lvl w:ilvl="3" w:tplc="04140001" w:tentative="1">
+      <w:start w:val="1"/>
+      <w:numFmt w:val="bullet"/>
+      <w:lvlText w:val=""/>
+      <w:lvlJc w:val="left"/>
+      <w:pPr>
+        <w:ind w:left="2880" w:hanging="360"/>
+      </w:pPr>
+      <w:rPr>
+        <w:rFonts w:ascii="Symbol" w:hAnsi="Symbol" w:hint="default"/>
+      </w:rPr>
+    </w:lvl>
+    <w:lvl w:ilvl="4" w:tplc="04140003" w:tentative="1">
+      <w:start w:val="1"/>
+      <w:numFmt w:val="bullet"/>
+      <w:lvlText w:val="o"/>
+      <w:lvlJc w:val="left"/>
+      <w:pPr>
+        <w:ind w:left="3600" w:hanging="360"/>
+      </w:pPr>
+      <w:rPr>
+        <w:rFonts w:ascii="Courier New" w:hAnsi="Courier New" w:cs="Courier New" w:hint="default"/>
+      </w:rPr>
+    </w:lvl>
+    <w:lvl w:ilvl="5" w:tplc="04140005" w:tentative="1">
+      <w:start w:val="1"/>
+      <w:numFmt w:val="bullet"/>
+      <w:lvlText w:val=""/>
+      <w:lvlJc w:val="left"/>
+      <w:pPr>
+        <w:ind w:left="4320" w:hanging="360"/>
+      </w:pPr>
+      <w:rPr>
+        <w:rFonts w:ascii="Wingdings" w:hAnsi="Wingdings" w:hint="default"/>
+      </w:rPr>
+    </w:lvl>
+    <w:lvl w:ilvl="6" w:tplc="04140001" w:tentative="1">
+      <w:start w:val="1"/>
+      <w:numFmt w:val="bullet"/>
+      <w:lvlText w:val=""/>
+      <w:lvlJc w:val="left"/>
+      <w:pPr>
+        <w:ind w:left="5040" w:hanging="360"/>
+      </w:pPr>
+      <w:rPr>
+        <w:rFonts w:ascii="Symbol" w:hAnsi="Symbol" w:hint="default"/>
+      </w:rPr>
+    </w:lvl>
+    <w:lvl w:ilvl="7" w:tplc="04140003" w:tentative="1">
+      <w:start w:val="1"/>
+      <w:numFmt w:val="bullet"/>
+      <w:lvlText w:val="o"/>
+      <w:lvlJc w:val="left"/>
+      <w:pPr>
+        <w:ind w:left="5760" w:hanging="360"/>
+      </w:pPr>
+      <w:rPr>
+        <w:rFonts w:ascii="Courier New" w:hAnsi="Courier New" w:cs="Courier New" w:hint="default"/>
+      </w:rPr>
+    </w:lvl>
+    <w:lvl w:ilvl="8" w:tplc="04140005" w:tentative="1">
+      <w:start w:val="1"/>
+      <w:numFmt w:val="bullet"/>
+      <w:lvlText w:val=""/>
+      <w:lvlJc w:val="left"/>
+      <w:pPr>
+        <w:ind w:left="6480" w:hanging="360"/>
+      </w:pPr>
+      <w:rPr>
+        <w:rFonts w:ascii="Wingdings" w:hAnsi="Wingdings" w:hint="default"/>
+      </w:rPr>
+    </w:lvl>
+  </w:abstractNum>
   <w:num w:numId="1">
     <w:abstractNumId w:val="0"/>
+  </w:num>
+  <w:num w:numId="2">
+    <w:abstractNumId w:val="1"/>
   </w:num>
 </w:numbering>
 </file>

</xml_diff>